<commit_message>
updated asta diagrams and use case specifications a bit
</commit_message>
<xml_diff>
--- a/docs/Usecase_specifications/Story # 3 Use Case Specification Snake movements.docx
+++ b/docs/Usecase_specifications/Story # 3 Use Case Specification Snake movements.docx
@@ -127,13 +127,7 @@
               <w:rPr>
                 <w:rFonts w:ascii="Arial" w:eastAsia="Arial" w:hAnsi="Arial" w:cs="Arial"/>
               </w:rPr>
-              <w:t>Player</w:t>
-            </w:r>
-            <w:r>
-              <w:rPr>
-                <w:rFonts w:ascii="Arial" w:eastAsia="Arial" w:hAnsi="Arial" w:cs="Arial"/>
-              </w:rPr>
-              <w:t xml:space="preserve"> and Game</w:t>
+              <w:t>Snake</w:t>
             </w:r>
           </w:p>
           <w:p/>
@@ -181,13 +175,7 @@
               <w:rPr>
                 <w:rFonts w:ascii="Arial" w:eastAsia="Arial" w:hAnsi="Arial" w:cs="Arial"/>
               </w:rPr>
-              <w:t xml:space="preserve">The Player </w:t>
-            </w:r>
-            <w:r>
-              <w:rPr>
-                <w:rFonts w:ascii="Arial" w:eastAsia="Arial" w:hAnsi="Arial" w:cs="Arial"/>
-              </w:rPr>
-              <w:t>moves and gets close to turtle</w:t>
+              <w:t>The Snake moves random in the world.</w:t>
             </w:r>
           </w:p>
           <w:p>
@@ -205,29 +193,26 @@
               <w:rPr>
                 <w:rFonts w:ascii="Arial" w:eastAsia="Arial" w:hAnsi="Arial" w:cs="Arial"/>
               </w:rPr>
-              <w:t>The snake turns red</w:t>
-            </w:r>
-            <w:r>
-              <w:rPr>
-                <w:rFonts w:ascii="Arial" w:eastAsia="Arial" w:hAnsi="Arial" w:cs="Arial"/>
-              </w:rPr>
-              <w:t>dish</w:t>
-            </w:r>
-            <w:bookmarkStart w:id="0" w:name="_GoBack"/>
-            <w:bookmarkEnd w:id="0"/>
-            <w:r>
-              <w:rPr>
-                <w:rFonts w:ascii="Arial" w:eastAsia="Arial" w:hAnsi="Arial" w:cs="Arial"/>
-              </w:rPr>
-              <w:t xml:space="preserve"> and gets attracted to turtle</w:t>
+              <w:t>Snake avoid getting close to each other.</w:t>
             </w:r>
           </w:p>
           <w:p>
             <w:pPr>
+              <w:pStyle w:val="ListParagraph"/>
+              <w:numPr>
+                <w:ilvl w:val="0"/>
+                <w:numId w:val="14"/>
+              </w:numPr>
               <w:rPr>
                 <w:rFonts w:ascii="Arial" w:eastAsia="Arial" w:hAnsi="Arial" w:cs="Arial"/>
               </w:rPr>
             </w:pPr>
+            <w:r>
+              <w:rPr>
+                <w:rFonts w:ascii="Arial" w:eastAsia="Arial" w:hAnsi="Arial" w:cs="Arial"/>
+              </w:rPr>
+              <w:t>If Snakes see a turtle, they get attracted to it, (to eat it)</w:t>
+            </w:r>
           </w:p>
           <w:p/>
         </w:tc>
@@ -314,13 +299,7 @@
               <w:rPr>
                 <w:rFonts w:ascii="Arial" w:eastAsia="Arial" w:hAnsi="Arial" w:cs="Arial"/>
               </w:rPr>
-              <w:t xml:space="preserve">The player </w:t>
-            </w:r>
-            <w:r>
-              <w:rPr>
-                <w:rFonts w:ascii="Arial" w:eastAsia="Arial" w:hAnsi="Arial" w:cs="Arial"/>
-              </w:rPr>
-              <w:t>must move the turtle close to snake for the attraction to happen</w:t>
+              <w:t>Snakes must be present on the world.</w:t>
             </w:r>
           </w:p>
           <w:p/>
@@ -364,7 +343,19 @@
               <w:rPr>
                 <w:rFonts w:ascii="Arial" w:eastAsia="Arial" w:hAnsi="Arial" w:cs="Arial"/>
               </w:rPr>
-              <w:t>The snake gets a reddish color</w:t>
+              <w:t xml:space="preserve">On attraction, </w:t>
+            </w:r>
+            <w:r>
+              <w:rPr>
+                <w:rFonts w:ascii="Arial" w:eastAsia="Arial" w:hAnsi="Arial" w:cs="Arial"/>
+              </w:rPr>
+              <w:t xml:space="preserve">The snake </w:t>
+            </w:r>
+            <w:r>
+              <w:rPr>
+                <w:rFonts w:ascii="Arial" w:eastAsia="Arial" w:hAnsi="Arial" w:cs="Arial"/>
+              </w:rPr>
+              <w:t>changes it color.</w:t>
             </w:r>
           </w:p>
           <w:p/>
@@ -408,8 +399,10 @@
               <w:rPr>
                 <w:rFonts w:ascii="Arial" w:eastAsia="Arial" w:hAnsi="Arial" w:cs="Arial"/>
               </w:rPr>
-              <w:t xml:space="preserve">N/A. </w:t>
+              <w:t>Snakes move randomly throughout the world.</w:t>
             </w:r>
+            <w:bookmarkStart w:id="0" w:name="_GoBack"/>
+            <w:bookmarkEnd w:id="0"/>
           </w:p>
           <w:p/>
         </w:tc>

</xml_diff>